<commit_message>
back back to home
</commit_message>
<xml_diff>
--- a/GDD.docx
+++ b/GDD.docx
@@ -4,7 +4,7 @@
   <w:body>
     <w:p>
       <w:pPr>
-        <w:pStyle w:val="Title"/>
+        <w:pStyle w:val="Titre"/>
         <w:rPr>
           <w:lang w:val="en-US"/>
         </w:rPr>
@@ -44,14 +44,16 @@
     </w:p>
     <w:p>
       <w:pPr>
-        <w:pStyle w:val="ListParagraph"/>
-        <w:rPr>
-          <w:rStyle w:val="SubtleReference"/>
-        </w:rPr>
-      </w:pPr>
-      <w:r>
-        <w:rPr>
-          <w:rStyle w:val="SubtleReference"/>
+        <w:pStyle w:val="Paragraphedeliste"/>
+        <w:rPr>
+          <w:rStyle w:val="Rfrencelgre"/>
+          <w:lang w:val="en-CA"/>
+        </w:rPr>
+      </w:pPr>
+      <w:r>
+        <w:rPr>
+          <w:rStyle w:val="Rfrencelgre"/>
+          <w:lang w:val="en-CA"/>
         </w:rPr>
         <w:t>Actions</w:t>
       </w:r>
@@ -101,34 +103,36 @@
     </w:p>
     <w:p>
       <w:pPr>
-        <w:pStyle w:val="ListParagraph"/>
-        <w:rPr>
-          <w:rStyle w:val="SubtleReference"/>
-        </w:rPr>
-      </w:pPr>
-      <w:r>
-        <w:rPr>
-          <w:rStyle w:val="SubtleReference"/>
+        <w:pStyle w:val="Paragraphedeliste"/>
+        <w:rPr>
+          <w:rStyle w:val="Rfrencelgre"/>
+        </w:rPr>
+      </w:pPr>
+      <w:r>
+        <w:rPr>
+          <w:rStyle w:val="Rfrencelgre"/>
         </w:rPr>
         <w:t>States</w:t>
       </w:r>
     </w:p>
     <w:p>
       <w:pPr>
-        <w:rPr>
-          <w:rStyle w:val="SubtleReference"/>
-        </w:rPr>
-      </w:pPr>
-      <w:r>
-        <w:rPr>
-          <w:rStyle w:val="SubtleReference"/>
+        <w:pStyle w:val="Paragraphedeliste"/>
+        <w:rPr>
+          <w:rStyle w:val="Rfrencelgre"/>
+        </w:rPr>
+      </w:pPr>
+      <w:r>
+        <w:rPr>
+          <w:rStyle w:val="Rfrencelgre"/>
           <w:noProof/>
+          <w:u w:val="none"/>
         </w:rPr>
         <w:drawing>
-          <wp:inline distT="0" distB="0" distL="0" distR="0" wp14:anchorId="02E6E33D" wp14:editId="0FB5B31A">
-            <wp:extent cx="5939790" cy="4007485"/>
-            <wp:effectExtent l="0" t="0" r="3810" b="0"/>
-            <wp:docPr id="1" name="Picture 1"/>
+          <wp:inline distT="0" distB="0" distL="0" distR="0" wp14:anchorId="471B69C6" wp14:editId="1D10FA65">
+            <wp:extent cx="4908834" cy="5676595"/>
+            <wp:effectExtent l="0" t="0" r="6350" b="635"/>
+            <wp:docPr id="1402781801" name="Image 1"/>
             <wp:cNvGraphicFramePr>
               <a:graphicFrameLocks xmlns:a="http://schemas.openxmlformats.org/drawingml/2006/main" noChangeAspect="1"/>
             </wp:cNvGraphicFramePr>
@@ -136,7 +140,7 @@
               <a:graphicData uri="http://schemas.openxmlformats.org/drawingml/2006/picture">
                 <pic:pic xmlns:pic="http://schemas.openxmlformats.org/drawingml/2006/picture">
                   <pic:nvPicPr>
-                    <pic:cNvPr id="0" name="Picture 3"/>
+                    <pic:cNvPr id="0" name="Picture 1"/>
                     <pic:cNvPicPr>
                       <a:picLocks noChangeAspect="1" noChangeArrowheads="1"/>
                     </pic:cNvPicPr>
@@ -157,7 +161,7 @@
                   <pic:spPr bwMode="auto">
                     <a:xfrm>
                       <a:off x="0" y="0"/>
-                      <a:ext cx="5939790" cy="4007485"/>
+                      <a:ext cx="4935809" cy="5707789"/>
                     </a:xfrm>
                     <a:prstGeom prst="rect">
                       <a:avLst/>
@@ -176,14 +180,40 @@
     </w:p>
     <w:p>
       <w:pPr>
-        <w:pStyle w:val="ListParagraph"/>
-        <w:rPr>
-          <w:rStyle w:val="SubtleReference"/>
-        </w:rPr>
-      </w:pPr>
-      <w:r>
-        <w:rPr>
-          <w:rStyle w:val="SubtleReference"/>
+        <w:pStyle w:val="Paragraphedeliste"/>
+        <w:rPr>
+          <w:rStyle w:val="Rfrencelgre"/>
+        </w:rPr>
+      </w:pPr>
+    </w:p>
+    <w:p>
+      <w:pPr>
+        <w:pStyle w:val="Paragraphedeliste"/>
+        <w:rPr>
+          <w:rStyle w:val="Rfrencelgre"/>
+        </w:rPr>
+      </w:pPr>
+    </w:p>
+    <w:p>
+      <w:pPr>
+        <w:pStyle w:val="Paragraphedeliste"/>
+        <w:rPr>
+          <w:rStyle w:val="Rfrencelgre"/>
+        </w:rPr>
+      </w:pPr>
+    </w:p>
+    <w:p>
+      <w:pPr>
+        <w:pStyle w:val="Paragraphedeliste"/>
+        <w:rPr>
+          <w:rStyle w:val="Rfrencelgre"/>
+          <w:lang w:val="en-CA"/>
+        </w:rPr>
+      </w:pPr>
+      <w:r>
+        <w:rPr>
+          <w:rStyle w:val="Rfrencelgre"/>
+          <w:lang w:val="en-CA"/>
         </w:rPr>
         <w:t>Mechanics</w:t>
       </w:r>
@@ -291,8 +321,21 @@
         <w:rPr>
           <w:lang w:val="en-US"/>
         </w:rPr>
-        <w:lastRenderedPageBreak/>
-        <w:t>Walking speed 19.35 ku/h in kilounits, 322 unit/minutes. To adjust with the new 3D asset.</w:t>
+        <w:t xml:space="preserve">Walking speed 19.35 </w:t>
+      </w:r>
+      <w:proofErr w:type="spellStart"/>
+      <w:r>
+        <w:rPr>
+          <w:lang w:val="en-US"/>
+        </w:rPr>
+        <w:t>ku</w:t>
+      </w:r>
+      <w:proofErr w:type="spellEnd"/>
+      <w:r>
+        <w:rPr>
+          <w:lang w:val="en-US"/>
+        </w:rPr>
+        <w:t>/h in kilounits, 322 unit/minutes. To adjust with the new 3D asset.</w:t>
       </w:r>
     </w:p>
     <w:p>
@@ -336,7 +379,21 @@
         <w:rPr>
           <w:lang w:val="en-US"/>
         </w:rPr>
-        <w:t>Running, Jumping and walking from and on a moving platform.</w:t>
+        <w:t xml:space="preserve">Running, </w:t>
+      </w:r>
+      <w:proofErr w:type="gramStart"/>
+      <w:r>
+        <w:rPr>
+          <w:lang w:val="en-US"/>
+        </w:rPr>
+        <w:t>Jumping</w:t>
+      </w:r>
+      <w:proofErr w:type="gramEnd"/>
+      <w:r>
+        <w:rPr>
+          <w:lang w:val="en-US"/>
+        </w:rPr>
+        <w:t xml:space="preserve"> and walking from and on a moving platform.</w:t>
       </w:r>
     </w:p>
     <w:p>
@@ -763,11 +820,11 @@
     <w:qFormat/>
     <w:rsid w:val="001340C6"/>
   </w:style>
-  <w:style w:type="paragraph" w:styleId="Heading1">
+  <w:style w:type="paragraph" w:styleId="Titre1">
     <w:name w:val="heading 1"/>
     <w:basedOn w:val="Normal"/>
     <w:next w:val="Normal"/>
-    <w:link w:val="Heading1Char"/>
+    <w:link w:val="Titre1Car"/>
     <w:uiPriority w:val="9"/>
     <w:qFormat/>
     <w:rsid w:val="001340C6"/>
@@ -785,11 +842,11 @@
       <w:szCs w:val="40"/>
     </w:rPr>
   </w:style>
-  <w:style w:type="paragraph" w:styleId="Heading2">
+  <w:style w:type="paragraph" w:styleId="Titre2">
     <w:name w:val="heading 2"/>
     <w:basedOn w:val="Normal"/>
     <w:next w:val="Normal"/>
-    <w:link w:val="Heading2Char"/>
+    <w:link w:val="Titre2Car"/>
     <w:uiPriority w:val="9"/>
     <w:semiHidden/>
     <w:unhideWhenUsed/>
@@ -808,11 +865,11 @@
       <w:szCs w:val="32"/>
     </w:rPr>
   </w:style>
-  <w:style w:type="paragraph" w:styleId="Heading3">
+  <w:style w:type="paragraph" w:styleId="Titre3">
     <w:name w:val="heading 3"/>
     <w:basedOn w:val="Normal"/>
     <w:next w:val="Normal"/>
-    <w:link w:val="Heading3Char"/>
+    <w:link w:val="Titre3Car"/>
     <w:uiPriority w:val="9"/>
     <w:semiHidden/>
     <w:unhideWhenUsed/>
@@ -830,11 +887,11 @@
       <w:szCs w:val="32"/>
     </w:rPr>
   </w:style>
-  <w:style w:type="paragraph" w:styleId="Heading4">
+  <w:style w:type="paragraph" w:styleId="Titre4">
     <w:name w:val="heading 4"/>
     <w:basedOn w:val="Normal"/>
     <w:next w:val="Normal"/>
-    <w:link w:val="Heading4Char"/>
+    <w:link w:val="Titre4Car"/>
     <w:uiPriority w:val="9"/>
     <w:semiHidden/>
     <w:unhideWhenUsed/>
@@ -854,11 +911,11 @@
       <w:szCs w:val="30"/>
     </w:rPr>
   </w:style>
-  <w:style w:type="paragraph" w:styleId="Heading5">
+  <w:style w:type="paragraph" w:styleId="Titre5">
     <w:name w:val="heading 5"/>
     <w:basedOn w:val="Normal"/>
     <w:next w:val="Normal"/>
-    <w:link w:val="Heading5Char"/>
+    <w:link w:val="Titre5Car"/>
     <w:uiPriority w:val="9"/>
     <w:semiHidden/>
     <w:unhideWhenUsed/>
@@ -876,11 +933,11 @@
       <w:szCs w:val="28"/>
     </w:rPr>
   </w:style>
-  <w:style w:type="paragraph" w:styleId="Heading6">
+  <w:style w:type="paragraph" w:styleId="Titre6">
     <w:name w:val="heading 6"/>
     <w:basedOn w:val="Normal"/>
     <w:next w:val="Normal"/>
-    <w:link w:val="Heading6Char"/>
+    <w:link w:val="Titre6Car"/>
     <w:uiPriority w:val="9"/>
     <w:semiHidden/>
     <w:unhideWhenUsed/>
@@ -900,11 +957,11 @@
       <w:szCs w:val="26"/>
     </w:rPr>
   </w:style>
-  <w:style w:type="paragraph" w:styleId="Heading7">
+  <w:style w:type="paragraph" w:styleId="Titre7">
     <w:name w:val="heading 7"/>
     <w:basedOn w:val="Normal"/>
     <w:next w:val="Normal"/>
-    <w:link w:val="Heading7Char"/>
+    <w:link w:val="Titre7Car"/>
     <w:uiPriority w:val="9"/>
     <w:semiHidden/>
     <w:unhideWhenUsed/>
@@ -922,11 +979,11 @@
       <w:szCs w:val="24"/>
     </w:rPr>
   </w:style>
-  <w:style w:type="paragraph" w:styleId="Heading8">
+  <w:style w:type="paragraph" w:styleId="Titre8">
     <w:name w:val="heading 8"/>
     <w:basedOn w:val="Normal"/>
     <w:next w:val="Normal"/>
-    <w:link w:val="Heading8Char"/>
+    <w:link w:val="Titre8Car"/>
     <w:uiPriority w:val="9"/>
     <w:semiHidden/>
     <w:unhideWhenUsed/>
@@ -946,11 +1003,11 @@
       <w:szCs w:val="22"/>
     </w:rPr>
   </w:style>
-  <w:style w:type="paragraph" w:styleId="Heading9">
+  <w:style w:type="paragraph" w:styleId="Titre9">
     <w:name w:val="heading 9"/>
     <w:basedOn w:val="Normal"/>
     <w:next w:val="Normal"/>
-    <w:link w:val="Heading9Char"/>
+    <w:link w:val="Titre9Car"/>
     <w:uiPriority w:val="9"/>
     <w:semiHidden/>
     <w:unhideWhenUsed/>
@@ -969,13 +1026,13 @@
       <w:iCs/>
     </w:rPr>
   </w:style>
-  <w:style w:type="character" w:default="1" w:styleId="DefaultParagraphFont">
+  <w:style w:type="character" w:default="1" w:styleId="Policepardfaut">
     <w:name w:val="Default Paragraph Font"/>
     <w:uiPriority w:val="1"/>
     <w:semiHidden/>
     <w:unhideWhenUsed/>
   </w:style>
-  <w:style w:type="table" w:default="1" w:styleId="TableNormal">
+  <w:style w:type="table" w:default="1" w:styleId="TableauNormal">
     <w:name w:val="Normal Table"/>
     <w:uiPriority w:val="99"/>
     <w:semiHidden/>
@@ -990,17 +1047,17 @@
       </w:tblCellMar>
     </w:tblPr>
   </w:style>
-  <w:style w:type="numbering" w:default="1" w:styleId="NoList">
+  <w:style w:type="numbering" w:default="1" w:styleId="Aucuneliste">
     <w:name w:val="No List"/>
     <w:uiPriority w:val="99"/>
     <w:semiHidden/>
     <w:unhideWhenUsed/>
   </w:style>
-  <w:style w:type="paragraph" w:styleId="Title">
+  <w:style w:type="paragraph" w:styleId="Titre">
     <w:name w:val="Title"/>
     <w:basedOn w:val="Normal"/>
     <w:next w:val="Normal"/>
-    <w:link w:val="TitleChar"/>
+    <w:link w:val="TitreCar"/>
     <w:uiPriority w:val="10"/>
     <w:qFormat/>
     <w:rsid w:val="001340C6"/>
@@ -1022,10 +1079,10 @@
       <w:szCs w:val="72"/>
     </w:rPr>
   </w:style>
-  <w:style w:type="character" w:customStyle="1" w:styleId="TitleChar">
-    <w:name w:val="Title Char"/>
-    <w:basedOn w:val="DefaultParagraphFont"/>
-    <w:link w:val="Title"/>
+  <w:style w:type="character" w:customStyle="1" w:styleId="TitreCar">
+    <w:name w:val="Titre Car"/>
+    <w:basedOn w:val="Policepardfaut"/>
+    <w:link w:val="Titre"/>
     <w:uiPriority w:val="10"/>
     <w:rsid w:val="001340C6"/>
     <w:rPr>
@@ -1037,9 +1094,9 @@
       <w:szCs w:val="72"/>
     </w:rPr>
   </w:style>
-  <w:style w:type="character" w:styleId="SubtleReference">
+  <w:style w:type="character" w:styleId="Rfrencelgre">
     <w:name w:val="Subtle Reference"/>
-    <w:basedOn w:val="DefaultParagraphFont"/>
+    <w:basedOn w:val="Policepardfaut"/>
     <w:uiPriority w:val="31"/>
     <w:qFormat/>
     <w:rsid w:val="001340C6"/>
@@ -1051,9 +1108,9 @@
       <w:u w:val="single" w:color="7F7F7F" w:themeColor="text1" w:themeTint="80"/>
     </w:rPr>
   </w:style>
-  <w:style w:type="character" w:styleId="IntenseReference">
+  <w:style w:type="character" w:styleId="Rfrenceintense">
     <w:name w:val="Intense Reference"/>
-    <w:basedOn w:val="DefaultParagraphFont"/>
+    <w:basedOn w:val="Policepardfaut"/>
     <w:uiPriority w:val="32"/>
     <w:qFormat/>
     <w:rsid w:val="001340C6"/>
@@ -1067,9 +1124,9 @@
       <w:u w:val="single"/>
     </w:rPr>
   </w:style>
-  <w:style w:type="character" w:styleId="BookTitle">
+  <w:style w:type="character" w:styleId="Titredulivre">
     <w:name w:val="Book Title"/>
-    <w:basedOn w:val="DefaultParagraphFont"/>
+    <w:basedOn w:val="Policepardfaut"/>
     <w:uiPriority w:val="33"/>
     <w:qFormat/>
     <w:rsid w:val="001340C6"/>
@@ -1081,7 +1138,7 @@
       <w:spacing w:val="0"/>
     </w:rPr>
   </w:style>
-  <w:style w:type="paragraph" w:styleId="ListParagraph">
+  <w:style w:type="paragraph" w:styleId="Paragraphedeliste">
     <w:name w:val="List Paragraph"/>
     <w:basedOn w:val="Normal"/>
     <w:uiPriority w:val="34"/>
@@ -1092,10 +1149,10 @@
       <w:contextualSpacing/>
     </w:pPr>
   </w:style>
-  <w:style w:type="character" w:customStyle="1" w:styleId="Heading1Char">
-    <w:name w:val="Heading 1 Char"/>
-    <w:basedOn w:val="DefaultParagraphFont"/>
-    <w:link w:val="Heading1"/>
+  <w:style w:type="character" w:customStyle="1" w:styleId="Titre1Car">
+    <w:name w:val="Titre 1 Car"/>
+    <w:basedOn w:val="Policepardfaut"/>
+    <w:link w:val="Titre1"/>
     <w:uiPriority w:val="9"/>
     <w:rsid w:val="001340C6"/>
     <w:rPr>
@@ -1105,10 +1162,10 @@
       <w:szCs w:val="40"/>
     </w:rPr>
   </w:style>
-  <w:style w:type="character" w:customStyle="1" w:styleId="Heading2Char">
-    <w:name w:val="Heading 2 Char"/>
-    <w:basedOn w:val="DefaultParagraphFont"/>
-    <w:link w:val="Heading2"/>
+  <w:style w:type="character" w:customStyle="1" w:styleId="Titre2Car">
+    <w:name w:val="Titre 2 Car"/>
+    <w:basedOn w:val="Policepardfaut"/>
+    <w:link w:val="Titre2"/>
     <w:uiPriority w:val="9"/>
     <w:semiHidden/>
     <w:rsid w:val="001340C6"/>
@@ -1118,10 +1175,10 @@
       <w:szCs w:val="32"/>
     </w:rPr>
   </w:style>
-  <w:style w:type="character" w:customStyle="1" w:styleId="Heading3Char">
-    <w:name w:val="Heading 3 Char"/>
-    <w:basedOn w:val="DefaultParagraphFont"/>
-    <w:link w:val="Heading3"/>
+  <w:style w:type="character" w:customStyle="1" w:styleId="Titre3Car">
+    <w:name w:val="Titre 3 Car"/>
+    <w:basedOn w:val="Policepardfaut"/>
+    <w:link w:val="Titre3"/>
     <w:uiPriority w:val="9"/>
     <w:semiHidden/>
     <w:rsid w:val="001340C6"/>
@@ -1131,10 +1188,10 @@
       <w:szCs w:val="32"/>
     </w:rPr>
   </w:style>
-  <w:style w:type="character" w:customStyle="1" w:styleId="Heading4Char">
-    <w:name w:val="Heading 4 Char"/>
-    <w:basedOn w:val="DefaultParagraphFont"/>
-    <w:link w:val="Heading4"/>
+  <w:style w:type="character" w:customStyle="1" w:styleId="Titre4Car">
+    <w:name w:val="Titre 4 Car"/>
+    <w:basedOn w:val="Policepardfaut"/>
+    <w:link w:val="Titre4"/>
     <w:uiPriority w:val="9"/>
     <w:semiHidden/>
     <w:rsid w:val="001340C6"/>
@@ -1146,10 +1203,10 @@
       <w:szCs w:val="30"/>
     </w:rPr>
   </w:style>
-  <w:style w:type="character" w:customStyle="1" w:styleId="Heading5Char">
-    <w:name w:val="Heading 5 Char"/>
-    <w:basedOn w:val="DefaultParagraphFont"/>
-    <w:link w:val="Heading5"/>
+  <w:style w:type="character" w:customStyle="1" w:styleId="Titre5Car">
+    <w:name w:val="Titre 5 Car"/>
+    <w:basedOn w:val="Policepardfaut"/>
+    <w:link w:val="Titre5"/>
     <w:uiPriority w:val="9"/>
     <w:semiHidden/>
     <w:rsid w:val="001340C6"/>
@@ -1159,10 +1216,10 @@
       <w:szCs w:val="28"/>
     </w:rPr>
   </w:style>
-  <w:style w:type="character" w:customStyle="1" w:styleId="Heading6Char">
-    <w:name w:val="Heading 6 Char"/>
-    <w:basedOn w:val="DefaultParagraphFont"/>
-    <w:link w:val="Heading6"/>
+  <w:style w:type="character" w:customStyle="1" w:styleId="Titre6Car">
+    <w:name w:val="Titre 6 Car"/>
+    <w:basedOn w:val="Policepardfaut"/>
+    <w:link w:val="Titre6"/>
     <w:uiPriority w:val="9"/>
     <w:semiHidden/>
     <w:rsid w:val="001340C6"/>
@@ -1174,10 +1231,10 @@
       <w:szCs w:val="26"/>
     </w:rPr>
   </w:style>
-  <w:style w:type="character" w:customStyle="1" w:styleId="Heading7Char">
-    <w:name w:val="Heading 7 Char"/>
-    <w:basedOn w:val="DefaultParagraphFont"/>
-    <w:link w:val="Heading7"/>
+  <w:style w:type="character" w:customStyle="1" w:styleId="Titre7Car">
+    <w:name w:val="Titre 7 Car"/>
+    <w:basedOn w:val="Policepardfaut"/>
+    <w:link w:val="Titre7"/>
     <w:uiPriority w:val="9"/>
     <w:semiHidden/>
     <w:rsid w:val="001340C6"/>
@@ -1187,10 +1244,10 @@
       <w:szCs w:val="24"/>
     </w:rPr>
   </w:style>
-  <w:style w:type="character" w:customStyle="1" w:styleId="Heading8Char">
-    <w:name w:val="Heading 8 Char"/>
-    <w:basedOn w:val="DefaultParagraphFont"/>
-    <w:link w:val="Heading8"/>
+  <w:style w:type="character" w:customStyle="1" w:styleId="Titre8Car">
+    <w:name w:val="Titre 8 Car"/>
+    <w:basedOn w:val="Policepardfaut"/>
+    <w:link w:val="Titre8"/>
     <w:uiPriority w:val="9"/>
     <w:semiHidden/>
     <w:rsid w:val="001340C6"/>
@@ -1202,10 +1259,10 @@
       <w:szCs w:val="22"/>
     </w:rPr>
   </w:style>
-  <w:style w:type="character" w:customStyle="1" w:styleId="Heading9Char">
-    <w:name w:val="Heading 9 Char"/>
-    <w:basedOn w:val="DefaultParagraphFont"/>
-    <w:link w:val="Heading9"/>
+  <w:style w:type="character" w:customStyle="1" w:styleId="Titre9Car">
+    <w:name w:val="Titre 9 Car"/>
+    <w:basedOn w:val="Policepardfaut"/>
+    <w:link w:val="Titre9"/>
     <w:uiPriority w:val="9"/>
     <w:semiHidden/>
     <w:rsid w:val="001340C6"/>
@@ -1216,7 +1273,7 @@
       <w:iCs/>
     </w:rPr>
   </w:style>
-  <w:style w:type="paragraph" w:styleId="Caption">
+  <w:style w:type="paragraph" w:styleId="Lgende">
     <w:name w:val="caption"/>
     <w:basedOn w:val="Normal"/>
     <w:next w:val="Normal"/>
@@ -1236,11 +1293,11 @@
       <w:szCs w:val="16"/>
     </w:rPr>
   </w:style>
-  <w:style w:type="paragraph" w:styleId="Subtitle">
+  <w:style w:type="paragraph" w:styleId="Sous-titre">
     <w:name w:val="Subtitle"/>
     <w:basedOn w:val="Normal"/>
     <w:next w:val="Normal"/>
-    <w:link w:val="SubtitleChar"/>
+    <w:link w:val="Sous-titreCar"/>
     <w:uiPriority w:val="11"/>
     <w:qFormat/>
     <w:rsid w:val="001340C6"/>
@@ -1256,10 +1313,10 @@
       <w:szCs w:val="28"/>
     </w:rPr>
   </w:style>
-  <w:style w:type="character" w:customStyle="1" w:styleId="SubtitleChar">
-    <w:name w:val="Subtitle Char"/>
-    <w:basedOn w:val="DefaultParagraphFont"/>
-    <w:link w:val="Subtitle"/>
+  <w:style w:type="character" w:customStyle="1" w:styleId="Sous-titreCar">
+    <w:name w:val="Sous-titre Car"/>
+    <w:basedOn w:val="Policepardfaut"/>
+    <w:link w:val="Sous-titre"/>
     <w:uiPriority w:val="11"/>
     <w:rsid w:val="001340C6"/>
     <w:rPr>
@@ -1268,9 +1325,9 @@
       <w:szCs w:val="28"/>
     </w:rPr>
   </w:style>
-  <w:style w:type="character" w:styleId="Strong">
+  <w:style w:type="character" w:styleId="lev">
     <w:name w:val="Strong"/>
-    <w:basedOn w:val="DefaultParagraphFont"/>
+    <w:basedOn w:val="Policepardfaut"/>
     <w:uiPriority w:val="22"/>
     <w:qFormat/>
     <w:rsid w:val="001340C6"/>
@@ -1279,9 +1336,9 @@
       <w:bCs/>
     </w:rPr>
   </w:style>
-  <w:style w:type="character" w:styleId="Emphasis">
+  <w:style w:type="character" w:styleId="Accentuation">
     <w:name w:val="Emphasis"/>
-    <w:basedOn w:val="DefaultParagraphFont"/>
+    <w:basedOn w:val="Policepardfaut"/>
     <w:uiPriority w:val="20"/>
     <w:qFormat/>
     <w:rsid w:val="001340C6"/>
@@ -1291,7 +1348,7 @@
       <w:color w:val="000000" w:themeColor="text1"/>
     </w:rPr>
   </w:style>
-  <w:style w:type="paragraph" w:styleId="NoSpacing">
+  <w:style w:type="paragraph" w:styleId="Sansinterligne">
     <w:name w:val="No Spacing"/>
     <w:uiPriority w:val="1"/>
     <w:qFormat/>
@@ -1300,11 +1357,11 @@
       <w:spacing w:after="0" w:line="240" w:lineRule="auto"/>
     </w:pPr>
   </w:style>
-  <w:style w:type="paragraph" w:styleId="Quote">
+  <w:style w:type="paragraph" w:styleId="Citation">
     <w:name w:val="Quote"/>
     <w:basedOn w:val="Normal"/>
     <w:next w:val="Normal"/>
-    <w:link w:val="QuoteChar"/>
+    <w:link w:val="CitationCar"/>
     <w:uiPriority w:val="29"/>
     <w:qFormat/>
     <w:rsid w:val="001340C6"/>
@@ -1321,10 +1378,10 @@
       <w:szCs w:val="24"/>
     </w:rPr>
   </w:style>
-  <w:style w:type="character" w:customStyle="1" w:styleId="QuoteChar">
-    <w:name w:val="Quote Char"/>
-    <w:basedOn w:val="DefaultParagraphFont"/>
-    <w:link w:val="Quote"/>
+  <w:style w:type="character" w:customStyle="1" w:styleId="CitationCar">
+    <w:name w:val="Citation Car"/>
+    <w:basedOn w:val="Policepardfaut"/>
+    <w:link w:val="Citation"/>
     <w:uiPriority w:val="29"/>
     <w:rsid w:val="001340C6"/>
     <w:rPr>
@@ -1335,11 +1392,11 @@
       <w:szCs w:val="24"/>
     </w:rPr>
   </w:style>
-  <w:style w:type="paragraph" w:styleId="IntenseQuote">
+  <w:style w:type="paragraph" w:styleId="Citationintense">
     <w:name w:val="Intense Quote"/>
     <w:basedOn w:val="Normal"/>
     <w:next w:val="Normal"/>
-    <w:link w:val="IntenseQuoteChar"/>
+    <w:link w:val="CitationintenseCar"/>
     <w:uiPriority w:val="30"/>
     <w:qFormat/>
     <w:rsid w:val="001340C6"/>
@@ -1356,10 +1413,10 @@
       <w:szCs w:val="28"/>
     </w:rPr>
   </w:style>
-  <w:style w:type="character" w:customStyle="1" w:styleId="IntenseQuoteChar">
-    <w:name w:val="Intense Quote Char"/>
-    <w:basedOn w:val="DefaultParagraphFont"/>
-    <w:link w:val="IntenseQuote"/>
+  <w:style w:type="character" w:customStyle="1" w:styleId="CitationintenseCar">
+    <w:name w:val="Citation intense Car"/>
+    <w:basedOn w:val="Policepardfaut"/>
+    <w:link w:val="Citationintense"/>
     <w:uiPriority w:val="30"/>
     <w:rsid w:val="001340C6"/>
     <w:rPr>
@@ -1370,9 +1427,9 @@
       <w:szCs w:val="28"/>
     </w:rPr>
   </w:style>
-  <w:style w:type="character" w:styleId="SubtleEmphasis">
+  <w:style w:type="character" w:styleId="Accentuationlgre">
     <w:name w:val="Subtle Emphasis"/>
-    <w:basedOn w:val="DefaultParagraphFont"/>
+    <w:basedOn w:val="Policepardfaut"/>
     <w:uiPriority w:val="19"/>
     <w:qFormat/>
     <w:rsid w:val="001340C6"/>
@@ -1382,9 +1439,9 @@
       <w:color w:val="595959" w:themeColor="text1" w:themeTint="A6"/>
     </w:rPr>
   </w:style>
-  <w:style w:type="character" w:styleId="IntenseEmphasis">
+  <w:style w:type="character" w:styleId="Accentuationintense">
     <w:name w:val="Intense Emphasis"/>
-    <w:basedOn w:val="DefaultParagraphFont"/>
+    <w:basedOn w:val="Policepardfaut"/>
     <w:uiPriority w:val="21"/>
     <w:qFormat/>
     <w:rsid w:val="001340C6"/>
@@ -1396,9 +1453,9 @@
       <w:color w:val="auto"/>
     </w:rPr>
   </w:style>
-  <w:style w:type="paragraph" w:styleId="TOCHeading">
+  <w:style w:type="paragraph" w:styleId="En-ttedetabledesmatires">
     <w:name w:val="TOC Heading"/>
-    <w:basedOn w:val="Heading1"/>
+    <w:basedOn w:val="Titre1"/>
     <w:next w:val="Normal"/>
     <w:uiPriority w:val="39"/>
     <w:semiHidden/>

</xml_diff>